<commit_message>
Se agrega pantalla de pruebas unitars
</commit_message>
<xml_diff>
--- a/src/site/resources/PSP3/Test Report.docx
+++ b/src/site/resources/PSP3/Test Report.docx
@@ -32,7 +32,7 @@
       <w:tblPr>
         <w:tblW w:w="8618" w:type="dxa"/>
         <w:jc w:val="left"/>
-        <w:tblInd w:w="108" w:type="dxa"/>
+        <w:tblInd w:w="216" w:type="dxa"/>
         <w:tblBorders>
           <w:top w:val="single" w:color="ffffff" w:sz="8" w:space="0" w:shadow="0" w:frame="0"/>
           <w:left w:val="single" w:color="ffffff" w:sz="8" w:space="0" w:shadow="0" w:frame="0"/>
@@ -55,7 +55,7 @@
           <w:shd w:val="clear" w:color="auto" w:fill="ced7e7"/>
         </w:tblPrEx>
         <w:trPr>
-          <w:trHeight w:val="295" w:hRule="atLeast"/>
+          <w:trHeight w:val="310" w:hRule="atLeast"/>
         </w:trPr>
         <w:tc>
           <w:tcPr>
@@ -77,7 +77,7 @@
           </w:tcPr>
           <w:p>
             <w:pPr>
-              <w:pStyle w:val="Body"/>
+              <w:pStyle w:val="Body A"/>
             </w:pPr>
             <w:r>
               <w:rPr>
@@ -110,7 +110,7 @@
           </w:tcPr>
           <w:p>
             <w:pPr>
-              <w:pStyle w:val="Body"/>
+              <w:pStyle w:val="Body A"/>
             </w:pPr>
             <w:r>
               <w:rPr>
@@ -129,7 +129,7 @@
             <w:tcBorders>
               <w:top w:val="nil"/>
               <w:left w:val="nil"/>
-              <w:bottom w:val="nil"/>
+              <w:bottom w:val="single" w:color="000001" w:sz="4" w:space="0" w:shadow="0" w:frame="0"/>
               <w:right w:val="nil"/>
             </w:tcBorders>
             <w:shd w:val="clear" w:color="auto" w:fill="ffffff"/>
@@ -174,7 +174,7 @@
           </w:tcPr>
           <w:p>
             <w:pPr>
-              <w:pStyle w:val="Body"/>
+              <w:pStyle w:val="Body A"/>
             </w:pPr>
             <w:r>
               <w:rPr>
@@ -193,7 +193,7 @@
           <w:shd w:val="clear" w:color="auto" w:fill="ced7e7"/>
         </w:tblPrEx>
         <w:trPr>
-          <w:trHeight w:val="300" w:hRule="atLeast"/>
+          <w:trHeight w:val="310" w:hRule="atLeast"/>
         </w:trPr>
         <w:tc>
           <w:tcPr>
@@ -215,7 +215,7 @@
           </w:tcPr>
           <w:p>
             <w:pPr>
-              <w:pStyle w:val="Body"/>
+              <w:pStyle w:val="Body A"/>
             </w:pPr>
             <w:r>
               <w:rPr>
@@ -249,7 +249,7 @@
           </w:tcPr>
           <w:p>
             <w:pPr>
-              <w:pStyle w:val="Body"/>
+              <w:pStyle w:val="Body A"/>
             </w:pPr>
             <w:r>
               <w:rPr>
@@ -264,6 +264,19 @@
         </w:tc>
       </w:tr>
     </w:tbl>
+    <w:p>
+      <w:pPr>
+        <w:pStyle w:val="Title"/>
+        <w:widowControl w:val="0"/>
+        <w:ind w:left="108" w:hanging="108"/>
+        <w:rPr>
+          <w:b w:val="0"/>
+          <w:bCs w:val="0"/>
+          <w:sz w:val="24"/>
+          <w:szCs w:val="24"/>
+        </w:rPr>
+      </w:pPr>
+    </w:p>
     <w:p>
       <w:pPr>
         <w:pStyle w:val="Title"/>
@@ -278,7 +291,7 @@
     </w:p>
     <w:p>
       <w:pPr>
-        <w:pStyle w:val="Body"/>
+        <w:pStyle w:val="Body A"/>
         <w:rPr>
           <w:sz w:val="24"/>
           <w:szCs w:val="24"/>
@@ -289,7 +302,7 @@
       <w:tblPr>
         <w:tblW w:w="8620" w:type="dxa"/>
         <w:jc w:val="left"/>
-        <w:tblInd w:w="108" w:type="dxa"/>
+        <w:tblInd w:w="216" w:type="dxa"/>
         <w:tblBorders>
           <w:top w:val="single" w:color="ffffff" w:sz="8" w:space="0" w:shadow="0" w:frame="0"/>
           <w:left w:val="single" w:color="ffffff" w:sz="8" w:space="0" w:shadow="0" w:frame="0"/>
@@ -310,7 +323,7 @@
           <w:shd w:val="clear" w:color="auto" w:fill="ced7e7"/>
         </w:tblPrEx>
         <w:trPr>
-          <w:trHeight w:val="600" w:hRule="atLeast"/>
+          <w:trHeight w:val="610" w:hRule="atLeast"/>
         </w:trPr>
         <w:tc>
           <w:tcPr>
@@ -363,7 +376,7 @@
           </w:tcPr>
           <w:p>
             <w:pPr>
-              <w:pStyle w:val="Body"/>
+              <w:pStyle w:val="Body A"/>
             </w:pPr>
             <w:r>
               <w:rPr>
@@ -382,7 +395,7 @@
           <w:shd w:val="clear" w:color="auto" w:fill="ced7e7"/>
         </w:tblPrEx>
         <w:trPr>
-          <w:trHeight w:val="900" w:hRule="atLeast"/>
+          <w:trHeight w:val="910" w:hRule="atLeast"/>
         </w:trPr>
         <w:tc>
           <w:tcPr>
@@ -404,7 +417,7 @@
           </w:tcPr>
           <w:p>
             <w:pPr>
-              <w:pStyle w:val="Body"/>
+              <w:pStyle w:val="Body A"/>
             </w:pPr>
             <w:r>
               <w:rPr>
@@ -439,7 +452,7 @@
           </w:tcPr>
           <w:p>
             <w:pPr>
-              <w:pStyle w:val="Body"/>
+              <w:pStyle w:val="Body A"/>
             </w:pPr>
             <w:r>
               <w:rPr>
@@ -458,7 +471,7 @@
           <w:shd w:val="clear" w:color="auto" w:fill="ced7e7"/>
         </w:tblPrEx>
         <w:trPr>
-          <w:trHeight w:val="900" w:hRule="atLeast"/>
+          <w:trHeight w:val="910" w:hRule="atLeast"/>
         </w:trPr>
         <w:tc>
           <w:tcPr>
@@ -480,7 +493,7 @@
           </w:tcPr>
           <w:p>
             <w:pPr>
-              <w:pStyle w:val="Body"/>
+              <w:pStyle w:val="Body A"/>
             </w:pPr>
             <w:r>
               <w:rPr>
@@ -515,7 +528,7 @@
           </w:tcPr>
           <w:p>
             <w:pPr>
-              <w:pStyle w:val="Body"/>
+              <w:pStyle w:val="Body A"/>
             </w:pPr>
             <w:r>
               <w:rPr>
@@ -544,7 +557,6 @@
               </w:rPr>
               <w:t>t give to it a directory as input</w:t>
             </w:r>
-            <w:r/>
           </w:p>
         </w:tc>
       </w:tr>
@@ -553,7 +565,7 @@
           <w:shd w:val="clear" w:color="auto" w:fill="ced7e7"/>
         </w:tblPrEx>
         <w:trPr>
-          <w:trHeight w:val="1486" w:hRule="atLeast"/>
+          <w:trHeight w:val="1496" w:hRule="atLeast"/>
         </w:trPr>
         <w:tc>
           <w:tcPr>
@@ -575,7 +587,7 @@
           </w:tcPr>
           <w:p>
             <w:pPr>
-              <w:pStyle w:val="Body"/>
+              <w:pStyle w:val="Body A"/>
             </w:pPr>
             <w:r>
               <w:rPr>
@@ -610,7 +622,7 @@
           </w:tcPr>
           <w:p>
             <w:pPr>
-              <w:pStyle w:val="Body"/>
+              <w:pStyle w:val="Body A"/>
             </w:pPr>
             <w:r>
               <w:rPr>
@@ -632,17 +644,17 @@
           </w:p>
           <w:p>
             <w:pPr>
-              <w:pStyle w:val="Body"/>
-              <w:rPr>
-                <w:sz w:val="24"/>
-                <w:szCs w:val="24"/>
-                <w:lang w:val="en-US"/>
-              </w:rPr>
-            </w:pPr>
-          </w:p>
-          <w:p>
-            <w:pPr>
-              <w:pStyle w:val="Body"/>
+              <w:pStyle w:val="Body A"/>
+              <w:rPr>
+                <w:sz w:val="24"/>
+                <w:szCs w:val="24"/>
+                <w:lang w:val="en-US"/>
+              </w:rPr>
+            </w:pPr>
+          </w:p>
+          <w:p>
+            <w:pPr>
+              <w:pStyle w:val="Body A"/>
             </w:pPr>
             <w:r>
               <w:rPr>
@@ -671,7 +683,6 @@
               </w:rPr>
               <w:t>t giving any input to the program executions</w:t>
             </w:r>
-            <w:r/>
           </w:p>
         </w:tc>
       </w:tr>
@@ -680,7 +691,7 @@
           <w:shd w:val="clear" w:color="auto" w:fill="ced7e7"/>
         </w:tblPrEx>
         <w:trPr>
-          <w:trHeight w:val="900" w:hRule="atLeast"/>
+          <w:trHeight w:val="910" w:hRule="atLeast"/>
         </w:trPr>
         <w:tc>
           <w:tcPr>
@@ -702,7 +713,7 @@
           </w:tcPr>
           <w:p>
             <w:pPr>
-              <w:pStyle w:val="Body"/>
+              <w:pStyle w:val="Body A"/>
             </w:pPr>
             <w:r>
               <w:rPr>
@@ -737,7 +748,7 @@
           </w:tcPr>
           <w:p>
             <w:pPr>
-              <w:pStyle w:val="Body"/>
+              <w:pStyle w:val="Body A"/>
             </w:pPr>
             <w:r>
               <w:rPr>
@@ -748,7 +759,6 @@
               </w:rPr>
               <w:t>A table with the count of the source files project with the different ranges calculated following the given algorithm given in the PSP Script</w:t>
             </w:r>
-            <w:r/>
           </w:p>
         </w:tc>
       </w:tr>
@@ -757,7 +767,7 @@
           <w:shd w:val="clear" w:color="auto" w:fill="ced7e7"/>
         </w:tblPrEx>
         <w:trPr>
-          <w:trHeight w:val="5088" w:hRule="atLeast"/>
+          <w:trHeight w:val="5098" w:hRule="atLeast"/>
         </w:trPr>
         <w:tc>
           <w:tcPr>
@@ -779,7 +789,7 @@
           </w:tcPr>
           <w:p>
             <w:pPr>
-              <w:pStyle w:val="Body"/>
+              <w:pStyle w:val="Body A"/>
             </w:pPr>
             <w:r>
               <w:rPr>
@@ -814,12 +824,14 @@
           </w:tcPr>
           <w:p>
             <w:pPr>
-              <w:pStyle w:val="Body"/>
-              <w:rPr>
-                <w:lang w:val="en-US"/>
-              </w:rPr>
-            </w:pPr>
-            <w:r>
+              <w:pStyle w:val="Body A"/>
+            </w:pPr>
+            <w:r>
+              <w:rPr>
+                <w:sz w:val="24"/>
+                <w:szCs w:val="24"/>
+                <w:lang w:val="en-US"/>
+              </w:rPr>
               <w:drawing>
                 <wp:inline distT="0" distB="0" distL="0" distR="0">
                   <wp:extent cx="4795521" cy="2739281"/>
@@ -830,7 +842,7 @@
                     <a:graphicData uri="http://schemas.openxmlformats.org/drawingml/2006/picture">
                       <pic:pic xmlns:pic="http://schemas.openxmlformats.org/drawingml/2006/picture">
                         <pic:nvPicPr>
-                          <pic:cNvPr id="1073741825" name="Screen Shot 2017-03-20 at 13.26.52.png"/>
+                          <pic:cNvPr id="1073741825" name="image1.png"/>
                           <pic:cNvPicPr>
                             <a:picLocks noChangeAspect="1"/>
                           </pic:cNvPicPr>
@@ -866,15 +878,15 @@
           </w:p>
           <w:p>
             <w:pPr>
-              <w:pStyle w:val="Body"/>
-              <w:rPr>
-                <w:lang w:val="en-US"/>
-              </w:rPr>
-            </w:pPr>
-          </w:p>
-          <w:p>
-            <w:pPr>
-              <w:pStyle w:val="Body"/>
+              <w:pStyle w:val="Body A"/>
+              <w:rPr>
+                <w:lang w:val="en-US"/>
+              </w:rPr>
+            </w:pPr>
+          </w:p>
+          <w:p>
+            <w:pPr>
+              <w:pStyle w:val="Body A"/>
             </w:pPr>
             <w:r>
               <w:rPr>
@@ -885,14 +897,24 @@
               </w:rPr>
               <w:t>This is the result of test without a directory in the input</w:t>
             </w:r>
-            <w:r/>
           </w:p>
         </w:tc>
       </w:tr>
     </w:tbl>
     <w:p>
       <w:pPr>
-        <w:pStyle w:val="Body"/>
+        <w:pStyle w:val="Body A"/>
+        <w:widowControl w:val="0"/>
+        <w:ind w:left="108" w:hanging="108"/>
+        <w:rPr>
+          <w:sz w:val="24"/>
+          <w:szCs w:val="24"/>
+        </w:rPr>
+      </w:pPr>
+    </w:p>
+    <w:p>
+      <w:pPr>
+        <w:pStyle w:val="Body A"/>
         <w:widowControl w:val="0"/>
         <w:rPr>
           <w:sz w:val="24"/>
@@ -904,7 +926,7 @@
       <w:tblPr>
         <w:tblW w:w="9720" w:type="dxa"/>
         <w:jc w:val="left"/>
-        <w:tblInd w:w="108" w:type="dxa"/>
+        <w:tblInd w:w="216" w:type="dxa"/>
         <w:tblBorders>
           <w:top w:val="single" w:color="ffffff" w:sz="8" w:space="0" w:shadow="0" w:frame="0"/>
           <w:left w:val="single" w:color="ffffff" w:sz="8" w:space="0" w:shadow="0" w:frame="0"/>
@@ -925,7 +947,7 @@
           <w:shd w:val="clear" w:color="auto" w:fill="ced7e7"/>
         </w:tblPrEx>
         <w:trPr>
-          <w:trHeight w:val="600" w:hRule="atLeast"/>
+          <w:trHeight w:val="610" w:hRule="atLeast"/>
         </w:trPr>
         <w:tc>
           <w:tcPr>
@@ -960,25 +982,25 @@
         </w:tc>
         <w:tc>
           <w:tcPr>
-            <w:tcW w:type="dxa" w:w="8333"/>
-            <w:tcBorders>
-              <w:top w:val="single" w:color="000001" w:sz="4" w:space="0" w:shadow="0" w:frame="0"/>
-              <w:left w:val="single" w:color="000001" w:sz="4" w:space="0" w:shadow="0" w:frame="0"/>
-              <w:bottom w:val="single" w:color="000001" w:sz="4" w:space="0" w:shadow="0" w:frame="0"/>
-              <w:right w:val="single" w:color="000001" w:sz="4" w:space="0" w:shadow="0" w:frame="0"/>
-            </w:tcBorders>
-            <w:shd w:val="clear" w:color="auto" w:fill="ffffff"/>
-            <w:tcMar>
-              <w:top w:type="dxa" w:w="80"/>
-              <w:left w:type="dxa" w:w="80"/>
-              <w:bottom w:type="dxa" w:w="80"/>
-              <w:right w:type="dxa" w:w="80"/>
-            </w:tcMar>
-            <w:vAlign w:val="top"/>
-          </w:tcPr>
-          <w:p>
-            <w:pPr>
-              <w:pStyle w:val="Body"/>
+            <w:tcW w:type="dxa" w:w="8334"/>
+            <w:tcBorders>
+              <w:top w:val="single" w:color="000001" w:sz="4" w:space="0" w:shadow="0" w:frame="0"/>
+              <w:left w:val="single" w:color="000001" w:sz="4" w:space="0" w:shadow="0" w:frame="0"/>
+              <w:bottom w:val="single" w:color="000001" w:sz="4" w:space="0" w:shadow="0" w:frame="0"/>
+              <w:right w:val="single" w:color="000001" w:sz="4" w:space="0" w:shadow="0" w:frame="0"/>
+            </w:tcBorders>
+            <w:shd w:val="clear" w:color="auto" w:fill="ffffff"/>
+            <w:tcMar>
+              <w:top w:type="dxa" w:w="80"/>
+              <w:left w:type="dxa" w:w="80"/>
+              <w:bottom w:type="dxa" w:w="80"/>
+              <w:right w:type="dxa" w:w="80"/>
+            </w:tcMar>
+            <w:vAlign w:val="top"/>
+          </w:tcPr>
+          <w:p>
+            <w:pPr>
+              <w:pStyle w:val="Body A"/>
             </w:pPr>
             <w:r>
               <w:rPr>
@@ -997,7 +1019,7 @@
           <w:shd w:val="clear" w:color="auto" w:fill="ced7e7"/>
         </w:tblPrEx>
         <w:trPr>
-          <w:trHeight w:val="600" w:hRule="atLeast"/>
+          <w:trHeight w:val="610" w:hRule="atLeast"/>
         </w:trPr>
         <w:tc>
           <w:tcPr>
@@ -1019,7 +1041,7 @@
           </w:tcPr>
           <w:p>
             <w:pPr>
-              <w:pStyle w:val="Body"/>
+              <w:pStyle w:val="Body A"/>
             </w:pPr>
             <w:r>
               <w:rPr>
@@ -1036,25 +1058,25 @@
         </w:tc>
         <w:tc>
           <w:tcPr>
-            <w:tcW w:type="dxa" w:w="8333"/>
-            <w:tcBorders>
-              <w:top w:val="single" w:color="000001" w:sz="4" w:space="0" w:shadow="0" w:frame="0"/>
-              <w:left w:val="single" w:color="000001" w:sz="4" w:space="0" w:shadow="0" w:frame="0"/>
-              <w:bottom w:val="single" w:color="000001" w:sz="4" w:space="0" w:shadow="0" w:frame="0"/>
-              <w:right w:val="single" w:color="000001" w:sz="4" w:space="0" w:shadow="0" w:frame="0"/>
-            </w:tcBorders>
-            <w:shd w:val="clear" w:color="auto" w:fill="ffffff"/>
-            <w:tcMar>
-              <w:top w:type="dxa" w:w="80"/>
-              <w:left w:type="dxa" w:w="80"/>
-              <w:bottom w:type="dxa" w:w="80"/>
-              <w:right w:type="dxa" w:w="80"/>
-            </w:tcMar>
-            <w:vAlign w:val="top"/>
-          </w:tcPr>
-          <w:p>
-            <w:pPr>
-              <w:pStyle w:val="Body"/>
+            <w:tcW w:type="dxa" w:w="8334"/>
+            <w:tcBorders>
+              <w:top w:val="single" w:color="000001" w:sz="4" w:space="0" w:shadow="0" w:frame="0"/>
+              <w:left w:val="single" w:color="000001" w:sz="4" w:space="0" w:shadow="0" w:frame="0"/>
+              <w:bottom w:val="single" w:color="000001" w:sz="4" w:space="0" w:shadow="0" w:frame="0"/>
+              <w:right w:val="single" w:color="000001" w:sz="4" w:space="0" w:shadow="0" w:frame="0"/>
+            </w:tcBorders>
+            <w:shd w:val="clear" w:color="auto" w:fill="ffffff"/>
+            <w:tcMar>
+              <w:top w:type="dxa" w:w="80"/>
+              <w:left w:type="dxa" w:w="80"/>
+              <w:bottom w:type="dxa" w:w="80"/>
+              <w:right w:type="dxa" w:w="80"/>
+            </w:tcMar>
+            <w:vAlign w:val="top"/>
+          </w:tcPr>
+          <w:p>
+            <w:pPr>
+              <w:pStyle w:val="Body A"/>
             </w:pPr>
             <w:r>
               <w:rPr>
@@ -1073,7 +1095,7 @@
           <w:shd w:val="clear" w:color="auto" w:fill="ced7e7"/>
         </w:tblPrEx>
         <w:trPr>
-          <w:trHeight w:val="900" w:hRule="atLeast"/>
+          <w:trHeight w:val="910" w:hRule="atLeast"/>
         </w:trPr>
         <w:tc>
           <w:tcPr>
@@ -1095,7 +1117,7 @@
           </w:tcPr>
           <w:p>
             <w:pPr>
-              <w:pStyle w:val="Body"/>
+              <w:pStyle w:val="Body A"/>
             </w:pPr>
             <w:r>
               <w:rPr>
@@ -1112,25 +1134,25 @@
         </w:tc>
         <w:tc>
           <w:tcPr>
-            <w:tcW w:type="dxa" w:w="8333"/>
-            <w:tcBorders>
-              <w:top w:val="single" w:color="000001" w:sz="4" w:space="0" w:shadow="0" w:frame="0"/>
-              <w:left w:val="single" w:color="000001" w:sz="4" w:space="0" w:shadow="0" w:frame="0"/>
-              <w:bottom w:val="single" w:color="000001" w:sz="4" w:space="0" w:shadow="0" w:frame="0"/>
-              <w:right w:val="single" w:color="000001" w:sz="4" w:space="0" w:shadow="0" w:frame="0"/>
-            </w:tcBorders>
-            <w:shd w:val="clear" w:color="auto" w:fill="ffffff"/>
-            <w:tcMar>
-              <w:top w:type="dxa" w:w="80"/>
-              <w:left w:type="dxa" w:w="80"/>
-              <w:bottom w:type="dxa" w:w="80"/>
-              <w:right w:type="dxa" w:w="80"/>
-            </w:tcMar>
-            <w:vAlign w:val="top"/>
-          </w:tcPr>
-          <w:p>
-            <w:pPr>
-              <w:pStyle w:val="Body"/>
+            <w:tcW w:type="dxa" w:w="8334"/>
+            <w:tcBorders>
+              <w:top w:val="single" w:color="000001" w:sz="4" w:space="0" w:shadow="0" w:frame="0"/>
+              <w:left w:val="single" w:color="000001" w:sz="4" w:space="0" w:shadow="0" w:frame="0"/>
+              <w:bottom w:val="single" w:color="000001" w:sz="4" w:space="0" w:shadow="0" w:frame="0"/>
+              <w:right w:val="single" w:color="000001" w:sz="4" w:space="0" w:shadow="0" w:frame="0"/>
+            </w:tcBorders>
+            <w:shd w:val="clear" w:color="auto" w:fill="ffffff"/>
+            <w:tcMar>
+              <w:top w:type="dxa" w:w="80"/>
+              <w:left w:type="dxa" w:w="80"/>
+              <w:bottom w:type="dxa" w:w="80"/>
+              <w:right w:type="dxa" w:w="80"/>
+            </w:tcMar>
+            <w:vAlign w:val="top"/>
+          </w:tcPr>
+          <w:p>
+            <w:pPr>
+              <w:pStyle w:val="Body A"/>
             </w:pPr>
             <w:r>
               <w:rPr>
@@ -1141,7 +1163,6 @@
               </w:rPr>
               <w:t>See that the program successful even if the user gives to it a invalid file</w:t>
             </w:r>
-            <w:r/>
           </w:p>
         </w:tc>
       </w:tr>
@@ -1150,7 +1171,7 @@
           <w:shd w:val="clear" w:color="auto" w:fill="ced7e7"/>
         </w:tblPrEx>
         <w:trPr>
-          <w:trHeight w:val="1686" w:hRule="atLeast"/>
+          <w:trHeight w:val="1696" w:hRule="atLeast"/>
         </w:trPr>
         <w:tc>
           <w:tcPr>
@@ -1172,7 +1193,7 @@
           </w:tcPr>
           <w:p>
             <w:pPr>
-              <w:pStyle w:val="Body"/>
+              <w:pStyle w:val="Body A"/>
             </w:pPr>
             <w:r>
               <w:rPr>
@@ -1189,25 +1210,25 @@
         </w:tc>
         <w:tc>
           <w:tcPr>
-            <w:tcW w:type="dxa" w:w="8333"/>
-            <w:tcBorders>
-              <w:top w:val="single" w:color="000001" w:sz="4" w:space="0" w:shadow="0" w:frame="0"/>
-              <w:left w:val="single" w:color="000001" w:sz="4" w:space="0" w:shadow="0" w:frame="0"/>
-              <w:bottom w:val="single" w:color="000001" w:sz="4" w:space="0" w:shadow="0" w:frame="0"/>
-              <w:right w:val="single" w:color="000001" w:sz="4" w:space="0" w:shadow="0" w:frame="0"/>
-            </w:tcBorders>
-            <w:shd w:val="clear" w:color="auto" w:fill="ffffff"/>
-            <w:tcMar>
-              <w:top w:type="dxa" w:w="80"/>
-              <w:left w:type="dxa" w:w="80"/>
-              <w:bottom w:type="dxa" w:w="80"/>
-              <w:right w:type="dxa" w:w="80"/>
-            </w:tcMar>
-            <w:vAlign w:val="top"/>
-          </w:tcPr>
-          <w:p>
-            <w:pPr>
-              <w:pStyle w:val="Body"/>
+            <w:tcW w:type="dxa" w:w="8334"/>
+            <w:tcBorders>
+              <w:top w:val="single" w:color="000001" w:sz="4" w:space="0" w:shadow="0" w:frame="0"/>
+              <w:left w:val="single" w:color="000001" w:sz="4" w:space="0" w:shadow="0" w:frame="0"/>
+              <w:bottom w:val="single" w:color="000001" w:sz="4" w:space="0" w:shadow="0" w:frame="0"/>
+              <w:right w:val="single" w:color="000001" w:sz="4" w:space="0" w:shadow="0" w:frame="0"/>
+            </w:tcBorders>
+            <w:shd w:val="clear" w:color="auto" w:fill="ffffff"/>
+            <w:tcMar>
+              <w:top w:type="dxa" w:w="80"/>
+              <w:left w:type="dxa" w:w="80"/>
+              <w:bottom w:type="dxa" w:w="80"/>
+              <w:right w:type="dxa" w:w="80"/>
+            </w:tcMar>
+            <w:vAlign w:val="top"/>
+          </w:tcPr>
+          <w:p>
+            <w:pPr>
+              <w:pStyle w:val="Body A"/>
             </w:pPr>
             <w:r>
               <w:rPr>
@@ -1229,15 +1250,15 @@
           </w:p>
           <w:p>
             <w:pPr>
-              <w:pStyle w:val="Body"/>
-              <w:rPr>
-                <w:lang w:val="en-US"/>
-              </w:rPr>
-            </w:pPr>
-          </w:p>
-          <w:p>
-            <w:pPr>
-              <w:pStyle w:val="Body"/>
+              <w:pStyle w:val="Body A"/>
+              <w:rPr>
+                <w:lang w:val="en-US"/>
+              </w:rPr>
+            </w:pPr>
+          </w:p>
+          <w:p>
+            <w:pPr>
+              <w:pStyle w:val="Body A"/>
             </w:pPr>
             <w:r>
               <w:rPr>
@@ -1256,7 +1277,7 @@
           <w:shd w:val="clear" w:color="auto" w:fill="ced7e7"/>
         </w:tblPrEx>
         <w:trPr>
-          <w:trHeight w:val="600" w:hRule="atLeast"/>
+          <w:trHeight w:val="610" w:hRule="atLeast"/>
         </w:trPr>
         <w:tc>
           <w:tcPr>
@@ -1278,7 +1299,7 @@
           </w:tcPr>
           <w:p>
             <w:pPr>
-              <w:pStyle w:val="Body"/>
+              <w:pStyle w:val="Body A"/>
             </w:pPr>
             <w:r>
               <w:rPr>
@@ -1295,25 +1316,25 @@
         </w:tc>
         <w:tc>
           <w:tcPr>
-            <w:tcW w:type="dxa" w:w="8333"/>
-            <w:tcBorders>
-              <w:top w:val="single" w:color="000001" w:sz="4" w:space="0" w:shadow="0" w:frame="0"/>
-              <w:left w:val="single" w:color="000001" w:sz="4" w:space="0" w:shadow="0" w:frame="0"/>
-              <w:bottom w:val="single" w:color="000001" w:sz="4" w:space="0" w:shadow="0" w:frame="0"/>
-              <w:right w:val="single" w:color="000001" w:sz="4" w:space="0" w:shadow="0" w:frame="0"/>
-            </w:tcBorders>
-            <w:shd w:val="clear" w:color="auto" w:fill="ffffff"/>
-            <w:tcMar>
-              <w:top w:type="dxa" w:w="80"/>
-              <w:left w:type="dxa" w:w="80"/>
-              <w:bottom w:type="dxa" w:w="80"/>
-              <w:right w:type="dxa" w:w="80"/>
-            </w:tcMar>
-            <w:vAlign w:val="top"/>
-          </w:tcPr>
-          <w:p>
-            <w:pPr>
-              <w:pStyle w:val="Body"/>
+            <w:tcW w:type="dxa" w:w="8334"/>
+            <w:tcBorders>
+              <w:top w:val="single" w:color="000001" w:sz="4" w:space="0" w:shadow="0" w:frame="0"/>
+              <w:left w:val="single" w:color="000001" w:sz="4" w:space="0" w:shadow="0" w:frame="0"/>
+              <w:bottom w:val="single" w:color="000001" w:sz="4" w:space="0" w:shadow="0" w:frame="0"/>
+              <w:right w:val="single" w:color="000001" w:sz="4" w:space="0" w:shadow="0" w:frame="0"/>
+            </w:tcBorders>
+            <w:shd w:val="clear" w:color="auto" w:fill="ffffff"/>
+            <w:tcMar>
+              <w:top w:type="dxa" w:w="80"/>
+              <w:left w:type="dxa" w:w="80"/>
+              <w:bottom w:type="dxa" w:w="80"/>
+              <w:right w:type="dxa" w:w="80"/>
+            </w:tcMar>
+            <w:vAlign w:val="top"/>
+          </w:tcPr>
+          <w:p>
+            <w:pPr>
+              <w:pStyle w:val="Body A"/>
             </w:pPr>
             <w:r>
               <w:rPr>
@@ -1332,7 +1353,7 @@
           <w:shd w:val="clear" w:color="auto" w:fill="ced7e7"/>
         </w:tblPrEx>
         <w:trPr>
-          <w:trHeight w:val="1810" w:hRule="atLeast"/>
+          <w:trHeight w:val="1965" w:hRule="atLeast"/>
         </w:trPr>
         <w:tc>
           <w:tcPr>
@@ -1354,7 +1375,7 @@
           </w:tcPr>
           <w:p>
             <w:pPr>
-              <w:pStyle w:val="Body"/>
+              <w:pStyle w:val="Body A"/>
             </w:pPr>
             <w:r>
               <w:rPr>
@@ -1371,30 +1392,32 @@
         </w:tc>
         <w:tc>
           <w:tcPr>
-            <w:tcW w:type="dxa" w:w="8333"/>
-            <w:tcBorders>
-              <w:top w:val="single" w:color="000001" w:sz="4" w:space="0" w:shadow="0" w:frame="0"/>
-              <w:left w:val="single" w:color="000001" w:sz="4" w:space="0" w:shadow="0" w:frame="0"/>
-              <w:bottom w:val="single" w:color="000001" w:sz="4" w:space="0" w:shadow="0" w:frame="0"/>
-              <w:right w:val="single" w:color="000001" w:sz="4" w:space="0" w:shadow="0" w:frame="0"/>
-            </w:tcBorders>
-            <w:shd w:val="clear" w:color="auto" w:fill="ffffff"/>
-            <w:tcMar>
-              <w:top w:type="dxa" w:w="80"/>
-              <w:left w:type="dxa" w:w="80"/>
-              <w:bottom w:type="dxa" w:w="80"/>
-              <w:right w:type="dxa" w:w="80"/>
-            </w:tcMar>
-            <w:vAlign w:val="top"/>
-          </w:tcPr>
-          <w:p>
-            <w:pPr>
-              <w:pStyle w:val="Body"/>
-              <w:rPr>
-                <w:lang w:val="en-US"/>
-              </w:rPr>
-            </w:pPr>
-            <w:r>
+            <w:tcW w:type="dxa" w:w="8334"/>
+            <w:tcBorders>
+              <w:top w:val="single" w:color="000001" w:sz="4" w:space="0" w:shadow="0" w:frame="0"/>
+              <w:left w:val="single" w:color="000001" w:sz="4" w:space="0" w:shadow="0" w:frame="0"/>
+              <w:bottom w:val="single" w:color="000001" w:sz="4" w:space="0" w:shadow="0" w:frame="0"/>
+              <w:right w:val="single" w:color="000001" w:sz="4" w:space="0" w:shadow="0" w:frame="0"/>
+            </w:tcBorders>
+            <w:shd w:val="clear" w:color="auto" w:fill="ffffff"/>
+            <w:tcMar>
+              <w:top w:type="dxa" w:w="80"/>
+              <w:left w:type="dxa" w:w="80"/>
+              <w:bottom w:type="dxa" w:w="80"/>
+              <w:right w:type="dxa" w:w="80"/>
+            </w:tcMar>
+            <w:vAlign w:val="top"/>
+          </w:tcPr>
+          <w:p>
+            <w:pPr>
+              <w:pStyle w:val="Body A"/>
+            </w:pPr>
+            <w:r>
+              <w:rPr>
+                <w:sz w:val="24"/>
+                <w:szCs w:val="24"/>
+                <w:lang w:val="en-US"/>
+              </w:rPr>
               <w:drawing>
                 <wp:inline distT="0" distB="0" distL="0" distR="0">
                   <wp:extent cx="5291993" cy="908058"/>
@@ -1405,7 +1428,7 @@
                     <a:graphicData uri="http://schemas.openxmlformats.org/drawingml/2006/picture">
                       <pic:pic xmlns:pic="http://schemas.openxmlformats.org/drawingml/2006/picture">
                         <pic:nvPicPr>
-                          <pic:cNvPr id="1073741826" name="Screen Shot 2017-03-20 at 13.26.28.png"/>
+                          <pic:cNvPr id="1073741826" name="image2.png"/>
                           <pic:cNvPicPr>
                             <a:picLocks noChangeAspect="1"/>
                           </pic:cNvPicPr>
@@ -1441,15 +1464,15 @@
           </w:p>
           <w:p>
             <w:pPr>
-              <w:pStyle w:val="Body"/>
-              <w:rPr>
-                <w:lang w:val="en-US"/>
-              </w:rPr>
-            </w:pPr>
-          </w:p>
-          <w:p>
-            <w:pPr>
-              <w:pStyle w:val="Body"/>
+              <w:pStyle w:val="Body A"/>
+              <w:rPr>
+                <w:lang w:val="en-US"/>
+              </w:rPr>
+            </w:pPr>
+          </w:p>
+          <w:p>
+            <w:pPr>
+              <w:pStyle w:val="Body A"/>
             </w:pPr>
             <w:r>
               <w:rPr>
@@ -1466,7 +1489,18 @@
     </w:tbl>
     <w:p>
       <w:pPr>
-        <w:pStyle w:val="Body"/>
+        <w:pStyle w:val="Body A"/>
+        <w:widowControl w:val="0"/>
+        <w:ind w:left="108" w:hanging="108"/>
+        <w:rPr>
+          <w:sz w:val="24"/>
+          <w:szCs w:val="24"/>
+        </w:rPr>
+      </w:pPr>
+    </w:p>
+    <w:p>
+      <w:pPr>
+        <w:pStyle w:val="Body A"/>
         <w:widowControl w:val="0"/>
         <w:rPr>
           <w:sz w:val="24"/>
@@ -1476,7 +1510,7 @@
     </w:p>
     <w:p>
       <w:pPr>
-        <w:pStyle w:val="Body"/>
+        <w:pStyle w:val="Body A"/>
         <w:rPr>
           <w:sz w:val="24"/>
           <w:szCs w:val="24"/>
@@ -1487,7 +1521,7 @@
       <w:tblPr>
         <w:tblW w:w="8618" w:type="dxa"/>
         <w:jc w:val="left"/>
-        <w:tblInd w:w="108" w:type="dxa"/>
+        <w:tblInd w:w="216" w:type="dxa"/>
         <w:tblBorders>
           <w:top w:val="single" w:color="ffffff" w:sz="8" w:space="0" w:shadow="0" w:frame="0"/>
           <w:left w:val="single" w:color="ffffff" w:sz="8" w:space="0" w:shadow="0" w:frame="0"/>
@@ -1508,7 +1542,7 @@
           <w:shd w:val="clear" w:color="auto" w:fill="ced7e7"/>
         </w:tblPrEx>
         <w:trPr>
-          <w:trHeight w:val="600" w:hRule="atLeast"/>
+          <w:trHeight w:val="610" w:hRule="atLeast"/>
         </w:trPr>
         <w:tc>
           <w:tcPr>
@@ -1561,7 +1595,7 @@
           </w:tcPr>
           <w:p>
             <w:pPr>
-              <w:pStyle w:val="Body"/>
+              <w:pStyle w:val="Body A"/>
             </w:pPr>
             <w:r>
               <w:rPr>
@@ -1580,7 +1614,7 @@
           <w:shd w:val="clear" w:color="auto" w:fill="ced7e7"/>
         </w:tblPrEx>
         <w:trPr>
-          <w:trHeight w:val="900" w:hRule="atLeast"/>
+          <w:trHeight w:val="910" w:hRule="atLeast"/>
         </w:trPr>
         <w:tc>
           <w:tcPr>
@@ -1602,7 +1636,7 @@
           </w:tcPr>
           <w:p>
             <w:pPr>
-              <w:pStyle w:val="Body"/>
+              <w:pStyle w:val="Body A"/>
             </w:pPr>
             <w:r>
               <w:rPr>
@@ -1637,7 +1671,7 @@
           </w:tcPr>
           <w:p>
             <w:pPr>
-              <w:pStyle w:val="Body"/>
+              <w:pStyle w:val="Body A"/>
             </w:pPr>
             <w:r>
               <w:rPr>
@@ -1656,7 +1690,7 @@
           <w:shd w:val="clear" w:color="auto" w:fill="ced7e7"/>
         </w:tblPrEx>
         <w:trPr>
-          <w:trHeight w:val="900" w:hRule="atLeast"/>
+          <w:trHeight w:val="910" w:hRule="atLeast"/>
         </w:trPr>
         <w:tc>
           <w:tcPr>
@@ -1678,7 +1712,7 @@
           </w:tcPr>
           <w:p>
             <w:pPr>
-              <w:pStyle w:val="Body"/>
+              <w:pStyle w:val="Body A"/>
             </w:pPr>
             <w:r>
               <w:rPr>
@@ -1713,7 +1747,7 @@
           </w:tcPr>
           <w:p>
             <w:pPr>
-              <w:pStyle w:val="Body"/>
+              <w:pStyle w:val="Body A"/>
             </w:pPr>
             <w:r>
               <w:rPr>
@@ -1724,18 +1758,7 @@
               </w:rPr>
               <w:t xml:space="preserve">See that the program executes successfully with a java project directory </w:t>
             </w:r>
-          </w:p>
-          <w:p>
-            <w:pPr>
-              <w:pStyle w:val="Body"/>
-            </w:pPr>
-            <w:r>
-              <w:rPr>
-                <w:sz w:val="24"/>
-                <w:szCs w:val="24"/>
-                <w:lang w:val="en-US"/>
-              </w:rPr>
-            </w:r>
+            <w:r/>
           </w:p>
         </w:tc>
       </w:tr>
@@ -1744,7 +1767,7 @@
           <w:shd w:val="clear" w:color="auto" w:fill="ced7e7"/>
         </w:tblPrEx>
         <w:trPr>
-          <w:trHeight w:val="1746" w:hRule="atLeast"/>
+          <w:trHeight w:val="1756" w:hRule="atLeast"/>
         </w:trPr>
         <w:tc>
           <w:tcPr>
@@ -1766,7 +1789,7 @@
           </w:tcPr>
           <w:p>
             <w:pPr>
-              <w:pStyle w:val="Body"/>
+              <w:pStyle w:val="Body A"/>
             </w:pPr>
             <w:r>
               <w:rPr>
@@ -1801,7 +1824,7 @@
           </w:tcPr>
           <w:p>
             <w:pPr>
-              <w:pStyle w:val="Body"/>
+              <w:pStyle w:val="Body A"/>
             </w:pPr>
             <w:r>
               <w:rPr>
@@ -1823,17 +1846,17 @@
           </w:p>
           <w:p>
             <w:pPr>
-              <w:pStyle w:val="Body"/>
-              <w:rPr>
-                <w:sz w:val="24"/>
-                <w:szCs w:val="24"/>
-                <w:lang w:val="en-US"/>
-              </w:rPr>
-            </w:pPr>
-          </w:p>
-          <w:p>
-            <w:pPr>
-              <w:pStyle w:val="Body"/>
+              <w:pStyle w:val="Body A"/>
+              <w:rPr>
+                <w:sz w:val="24"/>
+                <w:szCs w:val="24"/>
+                <w:lang w:val="en-US"/>
+              </w:rPr>
+            </w:pPr>
+          </w:p>
+          <w:p>
+            <w:pPr>
+              <w:pStyle w:val="Body A"/>
             </w:pPr>
             <w:r>
               <w:rPr>
@@ -1852,7 +1875,7 @@
           <w:shd w:val="clear" w:color="auto" w:fill="ced7e7"/>
         </w:tblPrEx>
         <w:trPr>
-          <w:trHeight w:val="600" w:hRule="atLeast"/>
+          <w:trHeight w:val="610" w:hRule="atLeast"/>
         </w:trPr>
         <w:tc>
           <w:tcPr>
@@ -1874,7 +1897,7 @@
           </w:tcPr>
           <w:p>
             <w:pPr>
-              <w:pStyle w:val="Body"/>
+              <w:pStyle w:val="Body A"/>
             </w:pPr>
             <w:r>
               <w:rPr>
@@ -1909,7 +1932,7 @@
           </w:tcPr>
           <w:p>
             <w:pPr>
-              <w:pStyle w:val="Body"/>
+              <w:pStyle w:val="Body A"/>
             </w:pPr>
             <w:r>
               <w:rPr>
@@ -1928,7 +1951,7 @@
           <w:shd w:val="clear" w:color="auto" w:fill="ced7e7"/>
         </w:tblPrEx>
         <w:trPr>
-          <w:trHeight w:val="8042" w:hRule="atLeast"/>
+          <w:trHeight w:val="8052" w:hRule="atLeast"/>
         </w:trPr>
         <w:tc>
           <w:tcPr>
@@ -1950,7 +1973,7 @@
           </w:tcPr>
           <w:p>
             <w:pPr>
-              <w:pStyle w:val="Body"/>
+              <w:pStyle w:val="Body A"/>
             </w:pPr>
             <w:r>
               <w:rPr>
@@ -1985,12 +2008,14 @@
           </w:tcPr>
           <w:p>
             <w:pPr>
-              <w:pStyle w:val="Body"/>
-              <w:rPr>
-                <w:lang w:val="en-US"/>
-              </w:rPr>
-            </w:pPr>
-            <w:r>
+              <w:pStyle w:val="Body A"/>
+            </w:pPr>
+            <w:r>
+              <w:rPr>
+                <w:sz w:val="24"/>
+                <w:szCs w:val="24"/>
+                <w:lang w:val="en-US"/>
+              </w:rPr>
               <w:drawing>
                 <wp:inline distT="0" distB="0" distL="0" distR="0">
                   <wp:extent cx="4738371" cy="4853101"/>
@@ -2001,7 +2026,7 @@
                     <a:graphicData uri="http://schemas.openxmlformats.org/drawingml/2006/picture">
                       <pic:pic xmlns:pic="http://schemas.openxmlformats.org/drawingml/2006/picture">
                         <pic:nvPicPr>
-                          <pic:cNvPr id="1073741827" name="Screen Shot 2017-03-20 at 13.25.03.png"/>
+                          <pic:cNvPr id="1073741827" name="image3.png"/>
                           <pic:cNvPicPr>
                             <a:picLocks noChangeAspect="1"/>
                           </pic:cNvPicPr>
@@ -2037,7 +2062,7 @@
           </w:p>
           <w:p>
             <w:pPr>
-              <w:pStyle w:val="Body"/>
+              <w:pStyle w:val="Body A"/>
             </w:pPr>
             <w:r>
               <w:rPr>
@@ -2047,11 +2072,6 @@
                 <w:lang w:val="en-US"/>
               </w:rPr>
               <w:t>This is the result of count of the program with the Tests</w:t>
-            </w:r>
-            <w:r>
-              <w:rPr>
-                <w:lang w:val="en-US"/>
-              </w:rPr>
             </w:r>
           </w:p>
         </w:tc>
@@ -2061,7 +2081,7 @@
           <w:shd w:val="clear" w:color="auto" w:fill="ced7e7"/>
         </w:tblPrEx>
         <w:trPr>
-          <w:trHeight w:val="8690" w:hRule="atLeast"/>
+          <w:trHeight w:val="8700" w:hRule="atLeast"/>
         </w:trPr>
         <w:tc>
           <w:tcPr>
@@ -2103,47 +2123,18 @@
           </w:tcPr>
           <w:p>
             <w:pPr>
-              <w:keepNext w:val="0"/>
-              <w:keepLines w:val="0"/>
-              <w:pageBreakBefore w:val="0"/>
-              <w:widowControl w:val="1"/>
-              <w:shd w:val="clear" w:color="auto" w:fill="auto"/>
+              <w:pStyle w:val="Body"/>
               <w:suppressAutoHyphens w:val="1"/>
-              <w:bidi w:val="0"/>
-              <w:spacing w:before="0" w:after="0" w:line="240" w:lineRule="auto"/>
-              <w:ind w:left="0" w:right="0" w:firstLine="0"/>
-              <w:jc w:val="left"/>
-              <w:outlineLvl w:val="9"/>
-              <w:rPr>
-                <w:rtl w:val="0"/>
-              </w:rPr>
-            </w:pPr>
-            <w:r>
-              <w:rPr>
-                <w:rFonts w:ascii="Times New Roman" w:cs="Times New Roman" w:hAnsi="Times New Roman" w:eastAsia="Times New Roman"/>
-                <w:b w:val="0"/>
-                <w:bCs w:val="0"/>
-                <w:i w:val="0"/>
-                <w:iCs w:val="0"/>
-                <w:caps w:val="0"/>
-                <w:smallCaps w:val="0"/>
-                <w:strike w:val="0"/>
-                <w:dstrike w:val="0"/>
-                <w:outline w:val="0"/>
-                <w:color w:val="000000"/>
-                <w:spacing w:val="0"/>
-                <w:kern w:val="0"/>
-                <w:position w:val="0"/>
+            </w:pPr>
+            <w:r>
+              <w:rPr>
                 <w:sz w:val="20"/>
                 <w:szCs w:val="20"/>
-                <w:u w:val="none" w:color="000000"/>
-                <w:vertAlign w:val="baseline"/>
-                <w:rtl w:val="0"/>
                 <w:lang w:val="en-US"/>
               </w:rPr>
               <w:drawing>
                 <wp:inline distT="0" distB="0" distL="0" distR="0">
-                  <wp:extent cx="4738371" cy="5612439"/>
+                  <wp:extent cx="4738371" cy="5612438"/>
                   <wp:effectExtent l="0" t="0" r="0" b="0"/>
                   <wp:docPr id="1073741828" name="officeArt object"/>
                   <wp:cNvGraphicFramePr/>
@@ -2151,7 +2142,7 @@
                     <a:graphicData uri="http://schemas.openxmlformats.org/drawingml/2006/picture">
                       <pic:pic xmlns:pic="http://schemas.openxmlformats.org/drawingml/2006/picture">
                         <pic:nvPicPr>
-                          <pic:cNvPr id="1073741828" name="Screen Shot 2017-03-20 at 13.25.14.png"/>
+                          <pic:cNvPr id="1073741828" name="image4.png"/>
                           <pic:cNvPicPr>
                             <a:picLocks noChangeAspect="1"/>
                           </pic:cNvPicPr>
@@ -2167,7 +2158,7 @@
                         <pic:spPr>
                           <a:xfrm>
                             <a:off x="0" y="0"/>
-                            <a:ext cx="4738371" cy="5612439"/>
+                            <a:ext cx="4738371" cy="5612438"/>
                           </a:xfrm>
                           <a:prstGeom prst="rect">
                             <a:avLst/>
@@ -2192,7 +2183,7 @@
           <w:shd w:val="clear" w:color="auto" w:fill="ced7e7"/>
         </w:tblPrEx>
         <w:trPr>
-          <w:trHeight w:val="2351" w:hRule="atLeast"/>
+          <w:trHeight w:val="2361" w:hRule="atLeast"/>
         </w:trPr>
         <w:tc>
           <w:tcPr>
@@ -2234,42 +2225,14 @@
           </w:tcPr>
           <w:p>
             <w:pPr>
-              <w:keepNext w:val="0"/>
-              <w:keepLines w:val="0"/>
-              <w:pageBreakBefore w:val="0"/>
-              <w:widowControl w:val="1"/>
-              <w:shd w:val="clear" w:color="auto" w:fill="auto"/>
+              <w:pStyle w:val="Body"/>
               <w:suppressAutoHyphens w:val="1"/>
-              <w:bidi w:val="0"/>
-              <w:spacing w:before="0" w:after="0" w:line="240" w:lineRule="auto"/>
-              <w:ind w:left="0" w:right="0" w:firstLine="0"/>
-              <w:jc w:val="left"/>
-              <w:outlineLvl w:val="9"/>
-              <w:rPr>
-                <w:rtl w:val="0"/>
-              </w:rPr>
-            </w:pPr>
-            <w:r>
-              <w:rPr>
-                <w:rFonts w:ascii="Times New Roman" w:cs="Times New Roman" w:hAnsi="Times New Roman" w:eastAsia="Times New Roman"/>
-                <w:b w:val="0"/>
-                <w:bCs w:val="0"/>
-                <w:i w:val="0"/>
-                <w:iCs w:val="0"/>
-                <w:caps w:val="0"/>
-                <w:smallCaps w:val="0"/>
-                <w:strike w:val="0"/>
-                <w:dstrike w:val="0"/>
-                <w:outline w:val="0"/>
-                <w:color w:val="000000"/>
-                <w:spacing w:val="0"/>
-                <w:kern w:val="0"/>
-                <w:position w:val="0"/>
+            </w:pPr>
+            <w:r>
+              <w:rPr>
                 <w:sz w:val="20"/>
                 <w:szCs w:val="20"/>
-                <w:u w:val="none" w:color="000000"/>
-                <w:vertAlign w:val="baseline"/>
-                <w:rtl w:val="0"/>
+                <w:lang w:val="en-US"/>
               </w:rPr>
               <w:drawing>
                 <wp:inline distT="0" distB="0" distL="0" distR="0">
@@ -2281,7 +2244,7 @@
                     <a:graphicData uri="http://schemas.openxmlformats.org/drawingml/2006/picture">
                       <pic:pic xmlns:pic="http://schemas.openxmlformats.org/drawingml/2006/picture">
                         <pic:nvPicPr>
-                          <pic:cNvPr id="1073741829" name="Screen Shot 2017-03-20 at 13.25.24.png"/>
+                          <pic:cNvPr id="1073741829" name="image5.png"/>
                           <pic:cNvPicPr>
                             <a:picLocks noChangeAspect="1"/>
                           </pic:cNvPicPr>
@@ -2317,11 +2280,142 @@
           </w:p>
         </w:tc>
       </w:tr>
+      <w:tr>
+        <w:tblPrEx>
+          <w:shd w:val="clear" w:color="auto" w:fill="ced7e7"/>
+        </w:tblPrEx>
+        <w:trPr>
+          <w:trHeight w:val="3214" w:hRule="atLeast"/>
+        </w:trPr>
+        <w:tc>
+          <w:tcPr>
+            <w:tcW w:type="dxa" w:w="1156"/>
+            <w:tcBorders>
+              <w:top w:val="single" w:color="000001" w:sz="4" w:space="0" w:shadow="0" w:frame="0"/>
+              <w:left w:val="single" w:color="000001" w:sz="4" w:space="0" w:shadow="0" w:frame="0"/>
+              <w:bottom w:val="single" w:color="000001" w:sz="4" w:space="0" w:shadow="0" w:frame="0"/>
+              <w:right w:val="single" w:color="000001" w:sz="4" w:space="0" w:shadow="0" w:frame="0"/>
+            </w:tcBorders>
+            <w:shd w:val="clear" w:color="auto" w:fill="ffffff"/>
+            <w:tcMar>
+              <w:top w:type="dxa" w:w="80"/>
+              <w:left w:type="dxa" w:w="80"/>
+              <w:bottom w:type="dxa" w:w="80"/>
+              <w:right w:type="dxa" w:w="80"/>
+            </w:tcMar>
+            <w:vAlign w:val="top"/>
+          </w:tcPr>
+          <w:p/>
+        </w:tc>
+        <w:tc>
+          <w:tcPr>
+            <w:tcW w:type="dxa" w:w="7462"/>
+            <w:tcBorders>
+              <w:top w:val="single" w:color="000001" w:sz="4" w:space="0" w:shadow="0" w:frame="0"/>
+              <w:left w:val="single" w:color="000001" w:sz="4" w:space="0" w:shadow="0" w:frame="0"/>
+              <w:bottom w:val="single" w:color="000001" w:sz="4" w:space="0" w:shadow="0" w:frame="0"/>
+              <w:right w:val="single" w:color="000001" w:sz="4" w:space="0" w:shadow="0" w:frame="0"/>
+            </w:tcBorders>
+            <w:shd w:val="clear" w:color="auto" w:fill="ffffff"/>
+            <w:tcMar>
+              <w:top w:type="dxa" w:w="80"/>
+              <w:left w:type="dxa" w:w="80"/>
+              <w:bottom w:type="dxa" w:w="80"/>
+              <w:right w:type="dxa" w:w="80"/>
+            </w:tcMar>
+            <w:vAlign w:val="top"/>
+          </w:tcPr>
+          <w:p>
+            <w:pPr>
+              <w:keepNext w:val="0"/>
+              <w:keepLines w:val="0"/>
+              <w:pageBreakBefore w:val="0"/>
+              <w:widowControl w:val="1"/>
+              <w:shd w:val="clear" w:color="auto" w:fill="auto"/>
+              <w:suppressAutoHyphens w:val="1"/>
+              <w:bidi w:val="0"/>
+              <w:spacing w:before="0" w:after="0" w:line="240" w:lineRule="auto"/>
+              <w:ind w:left="0" w:right="0" w:firstLine="0"/>
+              <w:jc w:val="left"/>
+              <w:outlineLvl w:val="9"/>
+              <w:rPr>
+                <w:rtl w:val="0"/>
+              </w:rPr>
+            </w:pPr>
+            <w:r>
+              <w:rPr>
+                <w:rFonts w:ascii="Times New Roman" w:cs="Times New Roman" w:hAnsi="Times New Roman" w:eastAsia="Times New Roman"/>
+                <w:b w:val="0"/>
+                <w:bCs w:val="0"/>
+                <w:i w:val="0"/>
+                <w:iCs w:val="0"/>
+                <w:caps w:val="0"/>
+                <w:smallCaps w:val="0"/>
+                <w:strike w:val="0"/>
+                <w:dstrike w:val="0"/>
+                <w:outline w:val="0"/>
+                <w:color w:val="000000"/>
+                <w:spacing w:val="0"/>
+                <w:kern w:val="0"/>
+                <w:position w:val="0"/>
+                <w:sz w:val="24"/>
+                <w:szCs w:val="24"/>
+                <w:u w:val="none" w:color="000000"/>
+                <w:vertAlign w:val="baseline"/>
+                <w:rtl w:val="0"/>
+              </w:rPr>
+              <w:drawing>
+                <wp:inline distT="0" distB="0" distL="0" distR="0">
+                  <wp:extent cx="4738371" cy="2048389"/>
+                  <wp:effectExtent l="0" t="0" r="0" b="0"/>
+                  <wp:docPr id="1073741830" name="officeArt object"/>
+                  <wp:cNvGraphicFramePr/>
+                  <a:graphic xmlns:a="http://schemas.openxmlformats.org/drawingml/2006/main">
+                    <a:graphicData uri="http://schemas.openxmlformats.org/drawingml/2006/picture">
+                      <pic:pic xmlns:pic="http://schemas.openxmlformats.org/drawingml/2006/picture">
+                        <pic:nvPicPr>
+                          <pic:cNvPr id="1073741830" name="Screen Shot 2017-03-20 at 17.25.11.png"/>
+                          <pic:cNvPicPr>
+                            <a:picLocks noChangeAspect="1"/>
+                          </pic:cNvPicPr>
+                        </pic:nvPicPr>
+                        <pic:blipFill>
+                          <a:blip r:embed="rId9">
+                            <a:extLst/>
+                          </a:blip>
+                          <a:stretch>
+                            <a:fillRect/>
+                          </a:stretch>
+                        </pic:blipFill>
+                        <pic:spPr>
+                          <a:xfrm>
+                            <a:off x="0" y="0"/>
+                            <a:ext cx="4738371" cy="2048389"/>
+                          </a:xfrm>
+                          <a:prstGeom prst="rect">
+                            <a:avLst/>
+                          </a:prstGeom>
+                          <a:ln w="12700" cap="flat">
+                            <a:noFill/>
+                            <a:miter lim="400000"/>
+                          </a:ln>
+                          <a:effectLst/>
+                        </pic:spPr>
+                      </pic:pic>
+                    </a:graphicData>
+                  </a:graphic>
+                </wp:inline>
+              </w:drawing>
+            </w:r>
+          </w:p>
+        </w:tc>
+      </w:tr>
     </w:tbl>
     <w:p>
       <w:pPr>
-        <w:pStyle w:val="Body"/>
+        <w:pStyle w:val="Body A"/>
         <w:widowControl w:val="0"/>
+        <w:ind w:left="108" w:hanging="108"/>
       </w:pPr>
       <w:r>
         <w:rPr>
@@ -2331,8 +2425,8 @@
       </w:r>
     </w:p>
     <w:sectPr>
-      <w:headerReference w:type="default" r:id="rId9"/>
-      <w:footerReference w:type="default" r:id="rId10"/>
+      <w:headerReference w:type="default" r:id="rId10"/>
+      <w:footerReference w:type="default" r:id="rId11"/>
       <w:pgSz w:w="12240" w:h="15840" w:orient="portrait"/>
       <w:pgMar w:top="1080" w:right="1080" w:bottom="1080" w:left="1440" w:header="0" w:footer="0"/>
       <w:bidi w:val="0"/>
@@ -2550,9 +2644,9 @@
       <w:lang w:val="en-US"/>
     </w:rPr>
   </w:style>
-  <w:style w:type="paragraph" w:styleId="Body">
-    <w:name w:val="Body"/>
-    <w:next w:val="Body"/>
+  <w:style w:type="paragraph" w:styleId="Body A">
+    <w:name w:val="Body A"/>
+    <w:next w:val="Body A"/>
     <w:pPr>
       <w:keepNext w:val="0"/>
       <w:keepLines w:val="0"/>
@@ -2662,6 +2756,43 @@
       <w:u w:val="none" w:color="000000"/>
       <w:vertAlign w:val="baseline"/>
       <w:lang w:val="en-US"/>
+    </w:rPr>
+  </w:style>
+  <w:style w:type="paragraph" w:styleId="Body">
+    <w:name w:val="Body"/>
+    <w:next w:val="Body"/>
+    <w:pPr>
+      <w:keepNext w:val="0"/>
+      <w:keepLines w:val="0"/>
+      <w:pageBreakBefore w:val="0"/>
+      <w:widowControl w:val="1"/>
+      <w:shd w:val="clear" w:color="auto" w:fill="auto"/>
+      <w:suppressAutoHyphens w:val="0"/>
+      <w:bidi w:val="0"/>
+      <w:spacing w:before="0" w:after="0" w:line="240" w:lineRule="auto"/>
+      <w:ind w:left="0" w:right="0" w:firstLine="0"/>
+      <w:jc w:val="left"/>
+      <w:outlineLvl w:val="9"/>
+    </w:pPr>
+    <w:rPr>
+      <w:rFonts w:ascii="Times New Roman" w:cs="Times New Roman" w:hAnsi="Times New Roman" w:eastAsia="Times New Roman"/>
+      <w:b w:val="0"/>
+      <w:bCs w:val="0"/>
+      <w:i w:val="0"/>
+      <w:iCs w:val="0"/>
+      <w:caps w:val="0"/>
+      <w:smallCaps w:val="0"/>
+      <w:strike w:val="0"/>
+      <w:dstrike w:val="0"/>
+      <w:outline w:val="0"/>
+      <w:color w:val="000000"/>
+      <w:spacing w:val="0"/>
+      <w:kern w:val="0"/>
+      <w:position w:val="0"/>
+      <w:sz w:val="24"/>
+      <w:szCs w:val="24"/>
+      <w:u w:val="none" w:color="000000"/>
+      <w:vertAlign w:val="baseline"/>
     </w:rPr>
   </w:style>
 </w:styles>
@@ -2799,13 +2930,7 @@
           <a:effectLst/>
         </a:effectStyle>
         <a:effectStyle>
-          <a:effectLst>
-            <a:outerShdw sx="100000" sy="100000" kx="0" ky="0" algn="b" rotWithShape="0" blurRad="38100" dist="20000" dir="5400000">
-              <a:srgbClr val="000000">
-                <a:alpha val="38000"/>
-              </a:srgbClr>
-            </a:outerShdw>
-          </a:effectLst>
+          <a:effectLst/>
         </a:effectStyle>
       </a:effectStyleLst>
       <a:bgFillStyleLst>
@@ -2904,10 +3029,10 @@
             </a:solidFill>
             <a:effectLst/>
             <a:uFillTx/>
-            <a:latin typeface="Cambria"/>
-            <a:ea typeface="Cambria"/>
-            <a:cs typeface="Cambria"/>
-            <a:sym typeface="Cambria"/>
+            <a:latin typeface="+mn-lt"/>
+            <a:ea typeface="+mn-ea"/>
+            <a:cs typeface="+mn-cs"/>
+            <a:sym typeface="Helvetica"/>
           </a:defRPr>
         </a:defPPr>
         <a:lvl1pPr marL="0" marR="0" indent="0" algn="l" defTabSz="914400" rtl="0" fontAlgn="auto" latinLnBrk="1" hangingPunct="0">
@@ -3162,13 +3287,7 @@
           <a:prstDash val="solid"/>
           <a:round/>
         </a:ln>
-        <a:effectLst>
-          <a:outerShdw sx="100000" sy="100000" kx="0" ky="0" algn="b" rotWithShape="0" blurRad="38100" dist="20000" dir="5400000">
-            <a:srgbClr val="000000">
-              <a:alpha val="38000"/>
-            </a:srgbClr>
-          </a:outerShdw>
-        </a:effectLst>
+        <a:effectLst/>
         <a:sp3d/>
       </a:spPr>
       <a:bodyPr rot="0" spcFirstLastPara="1" vertOverflow="overflow" horzOverflow="overflow" vert="horz" wrap="square" lIns="91439" tIns="45719" rIns="91439" bIns="45719" numCol="1" spcCol="38100" rtlCol="0" anchor="t" upright="0">
@@ -3481,10 +3600,10 @@
             </a:solidFill>
             <a:effectLst/>
             <a:uFillTx/>
-            <a:latin typeface="Cambria"/>
-            <a:ea typeface="Cambria"/>
-            <a:cs typeface="Cambria"/>
-            <a:sym typeface="Cambria"/>
+            <a:latin typeface="+mn-lt"/>
+            <a:ea typeface="+mn-ea"/>
+            <a:cs typeface="+mn-cs"/>
+            <a:sym typeface="Helvetica"/>
           </a:defRPr>
         </a:defPPr>
         <a:lvl1pPr marL="0" marR="0" indent="0" algn="l" defTabSz="914400" rtl="0" fontAlgn="auto" latinLnBrk="1" hangingPunct="0">

</xml_diff>